<commit_message>
changed date in docx
changed date in docx
</commit_message>
<xml_diff>
--- a/Dokumentation/Projekt.docx
+++ b/Dokumentation/Projekt.docx
@@ -270,7 +270,7 @@
                                   <w:tag w:val=""/>
                                   <w:id w:val="197127006"/>
                                   <w:dataBinding w:prefixMappings="xmlns:ns0='http://schemas.microsoft.com/office/2006/coverPageProps' " w:xpath="/ns0:CoverPageProperties[1]/ns0:PublishDate[1]" w:storeItemID="{55AF091B-3C7A-41E3-B477-F2FDAA23CFDA}"/>
-                                  <w:date w:fullDate="2013-12-01T00:00:00Z">
+                                  <w:date w:fullDate="2017-12-21T00:00:00Z">
                                     <w:dateFormat w:val="d. MMMM yyyy"/>
                                     <w:lid w:val="de-DE"/>
                                     <w:storeMappedDataAs w:val="dateTime"/>
@@ -299,7 +299,7 @@
                                         <w:szCs w:val="28"/>
                                         <w:lang w:val="de-DE"/>
                                       </w:rPr>
-                                      <w:t>1. Dezember 2013</w:t>
+                                      <w:t>21. Dezember 2017</w:t>
                                     </w:r>
                                   </w:p>
                                 </w:sdtContent>
@@ -428,7 +428,7 @@
                             <w:tag w:val=""/>
                             <w:id w:val="197127006"/>
                             <w:dataBinding w:prefixMappings="xmlns:ns0='http://schemas.microsoft.com/office/2006/coverPageProps' " w:xpath="/ns0:CoverPageProperties[1]/ns0:PublishDate[1]" w:storeItemID="{55AF091B-3C7A-41E3-B477-F2FDAA23CFDA}"/>
-                            <w:date w:fullDate="2013-12-01T00:00:00Z">
+                            <w:date w:fullDate="2017-12-21T00:00:00Z">
                               <w:dateFormat w:val="d. MMMM yyyy"/>
                               <w:lid w:val="de-DE"/>
                               <w:storeMappedDataAs w:val="dateTime"/>
@@ -457,7 +457,7 @@
                                   <w:szCs w:val="28"/>
                                   <w:lang w:val="de-DE"/>
                                 </w:rPr>
-                                <w:t>1. Dezember 2013</w:t>
+                                <w:t>21. Dezember 2017</w:t>
                               </w:r>
                             </w:p>
                           </w:sdtContent>
@@ -614,6 +614,8 @@
             <w:br w:type="page"/>
           </w:r>
         </w:p>
+        <w:bookmarkStart w:id="0" w:name="_GoBack" w:displacedByCustomXml="next"/>
+        <w:bookmarkEnd w:id="0" w:displacedByCustomXml="next"/>
       </w:sdtContent>
     </w:sdt>
     <w:p>
@@ -2720,45 +2722,45 @@
       <w:pPr>
         <w:pStyle w:val="Heading1"/>
       </w:pPr>
-      <w:bookmarkStart w:id="0" w:name="_Toc500321018"/>
+      <w:bookmarkStart w:id="1" w:name="_Toc500321018"/>
       <w:r>
         <w:lastRenderedPageBreak/>
         <w:t>Einführung</w:t>
-      </w:r>
-      <w:bookmarkEnd w:id="0"/>
-    </w:p>
-    <w:p>
-      <w:pPr>
-        <w:pStyle w:val="Heading2"/>
-      </w:pPr>
-      <w:bookmarkStart w:id="1" w:name="_Toc500321019"/>
-      <w:r>
-        <w:t>Was ist der Kontext, warum ist das Projekt relevant, und worum geht es?</w:t>
       </w:r>
       <w:bookmarkEnd w:id="1"/>
     </w:p>
     <w:p>
       <w:pPr>
-        <w:pStyle w:val="Heading1"/>
-      </w:pPr>
-      <w:bookmarkStart w:id="2" w:name="_Toc500321020"/>
-      <w:r>
-        <w:t>Datenmanagement</w:t>
+        <w:pStyle w:val="Heading2"/>
+      </w:pPr>
+      <w:bookmarkStart w:id="2" w:name="_Toc500321019"/>
+      <w:r>
+        <w:t>Was ist der Kontext, warum ist das Projekt relevant, und worum geht es?</w:t>
       </w:r>
       <w:bookmarkEnd w:id="2"/>
     </w:p>
     <w:p>
       <w:pPr>
-        <w:pStyle w:val="Heading2"/>
-      </w:pPr>
-      <w:bookmarkStart w:id="3" w:name="_Toc500321021"/>
-      <w:r>
-        <w:t>Um welche Datenbanktechnologie handelt es sich?</w:t>
+        <w:pStyle w:val="Heading1"/>
+      </w:pPr>
+      <w:bookmarkStart w:id="3" w:name="_Toc500321020"/>
+      <w:r>
+        <w:t>Datenmanagement</w:t>
       </w:r>
       <w:bookmarkEnd w:id="3"/>
     </w:p>
     <w:p>
-      <w:bookmarkStart w:id="4" w:name="_Toc500321022"/>
+      <w:pPr>
+        <w:pStyle w:val="Heading2"/>
+      </w:pPr>
+      <w:bookmarkStart w:id="4" w:name="_Toc500321021"/>
+      <w:r>
+        <w:t>Um welche Datenbanktechnologie handelt es sich?</w:t>
+      </w:r>
+      <w:bookmarkEnd w:id="4"/>
+    </w:p>
+    <w:p>
+      <w:bookmarkStart w:id="5" w:name="_Toc500321022"/>
       <w:r>
         <w:t>Wir benutzen für dieses Projekt die Datenbank Neo4j. Diese ist eine Open-Source-Graphdatenbank, welche mit Java implementiert wurde. Sie erschien 2007 und ist im Vergleich mit anderen Datenbanken auf dem Platz 21 und die beste Graphdatenbank (</w:t>
       </w:r>
@@ -2781,7 +2783,7 @@
       <w:r>
         <w:t>Welche Anwendung (Use Case) unterstützt ihre Datenbank?</w:t>
       </w:r>
-      <w:bookmarkEnd w:id="4"/>
+      <w:bookmarkEnd w:id="5"/>
     </w:p>
     <w:p>
       <w:pPr>
@@ -2931,11 +2933,11 @@
       <w:pPr>
         <w:pStyle w:val="Heading2"/>
       </w:pPr>
-      <w:bookmarkStart w:id="5" w:name="_Toc500321023"/>
+      <w:bookmarkStart w:id="6" w:name="_Toc500321023"/>
       <w:r>
         <w:t>Welche Daten werden migriert / eingefügt, und wie genau?</w:t>
       </w:r>
-      <w:bookmarkEnd w:id="5"/>
+      <w:bookmarkEnd w:id="6"/>
     </w:p>
     <w:p>
       <w:r>
@@ -2952,7 +2954,21 @@
         <w:rPr>
           <w:rStyle w:val="SubtleReference"/>
         </w:rPr>
-        <w:t>LOAD CSV FROM 'file:/assistenten.csv' AS assistenten CREATE (:Assistenten { PersNr: assistenten[0], Name: assistenten[1], Fachgebiet: assistenten[2], Boss: assistenten[3] })</w:t>
+        <w:t xml:space="preserve">LOAD CSV FROM 'file:/assistenten.csv' AS assistenten CREATE </w:t>
+      </w:r>
+      <w:proofErr w:type="gramStart"/>
+      <w:r>
+        <w:rPr>
+          <w:rStyle w:val="SubtleReference"/>
+        </w:rPr>
+        <w:t>(:Assistenten</w:t>
+      </w:r>
+      <w:proofErr w:type="gramEnd"/>
+      <w:r>
+        <w:rPr>
+          <w:rStyle w:val="SubtleReference"/>
+        </w:rPr>
+        <w:t xml:space="preserve"> { PersNr: assistenten[0], Name: assistenten[1], Fachgebiet: assistenten[2], Boss: assistenten[3] })</w:t>
       </w:r>
     </w:p>
     <w:p>
@@ -2977,7 +2993,23 @@
           <w:rStyle w:val="SubtleReference"/>
           <w:lang w:val="en-GB"/>
         </w:rPr>
-        <w:t>MATCH (a:Assistenten), (p:Professoren) WHERE a.Boss = p.PersNr CREATE (a)-[:Ist_angestellt_von]-&gt;(p)</w:t>
+        <w:t>MATCH (</w:t>
+      </w:r>
+      <w:proofErr w:type="gramStart"/>
+      <w:r>
+        <w:rPr>
+          <w:rStyle w:val="SubtleReference"/>
+          <w:lang w:val="en-GB"/>
+        </w:rPr>
+        <w:t>a:Assistenten</w:t>
+      </w:r>
+      <w:proofErr w:type="gramEnd"/>
+      <w:r>
+        <w:rPr>
+          <w:rStyle w:val="SubtleReference"/>
+          <w:lang w:val="en-GB"/>
+        </w:rPr>
+        <w:t>), (p:Professoren) WHERE a.Boss = p.PersNr CREATE (a)-[:Ist_angestellt_von]-&gt;(p)</w:t>
       </w:r>
     </w:p>
     <w:p>
@@ -2994,8 +3026,6 @@
         </w:rPr>
         <w:t>Dies stellt bei allen Assistenten und Professoren eine Beziehung mit dem Namen „Ist angestellt von“ her, bei denen der Boss von a (Assistenten) gleich der PersNr von p (Professoren) ist.</w:t>
       </w:r>
-      <w:bookmarkStart w:id="6" w:name="_GoBack"/>
-      <w:bookmarkEnd w:id="6"/>
     </w:p>
     <w:p>
       <w:pPr>
@@ -4992,7 +5022,7 @@
 
 <file path=customXml/item1.xml><?xml version="1.0" encoding="utf-8"?>
 <CoverPageProperties xmlns="http://schemas.microsoft.com/office/2006/coverPageProps">
-  <PublishDate>2013-12-01T00:00:00</PublishDate>
+  <PublishDate>2017-12-21T00:00:00</PublishDate>
   <Abstract/>
   <CompanyAddress>DBS</CompanyAddress>
   <CompanyPhone/>
@@ -5014,7 +5044,7 @@
 </file>
 
 <file path=customXml/itemProps2.xml><?xml version="1.0" encoding="utf-8"?>
-<ds:datastoreItem xmlns:ds="http://schemas.openxmlformats.org/officeDocument/2006/customXml" ds:itemID="{2A4869D2-9E92-D74F-9E45-E0F42B1751D6}">
+<ds:datastoreItem xmlns:ds="http://schemas.openxmlformats.org/officeDocument/2006/customXml" ds:itemID="{001D426A-90F8-8547-B582-114A80BA302A}">
   <ds:schemaRefs>
     <ds:schemaRef ds:uri="http://schemas.openxmlformats.org/officeDocument/2006/bibliography"/>
   </ds:schemaRefs>

</xml_diff>